<commit_message>
oauth guide using fastpi for microsoft
</commit_message>
<xml_diff>
--- a/Step By Step OAuth Guide.docx
+++ b/Step By Step OAuth Guide.docx
@@ -501,7 +501,33 @@
           <w:lang w:eastAsia="en-IN"/>
           <w14:ligatures w14:val="none"/>
         </w:rPr>
-        <w:t>load_dotenv()</w:t>
+        <w:t>load_</w:t>
+      </w:r>
+      <w:proofErr w:type="gramStart"/>
+      <w:r>
+        <w:rPr>
+          <w:rFonts w:ascii="Consolas" w:eastAsia="Times New Roman" w:hAnsi="Consolas" w:cs="Times New Roman"/>
+          <w:color w:val="BBDAFF"/>
+          <w:kern w:val="0"/>
+          <w:sz w:val="21"/>
+          <w:szCs w:val="21"/>
+          <w:lang w:eastAsia="en-IN"/>
+          <w14:ligatures w14:val="none"/>
+        </w:rPr>
+        <w:t>dotenv(</w:t>
+      </w:r>
+      <w:proofErr w:type="gramEnd"/>
+      <w:r>
+        <w:rPr>
+          <w:rFonts w:ascii="Consolas" w:eastAsia="Times New Roman" w:hAnsi="Consolas" w:cs="Times New Roman"/>
+          <w:color w:val="BBDAFF"/>
+          <w:kern w:val="0"/>
+          <w:sz w:val="21"/>
+          <w:szCs w:val="21"/>
+          <w:lang w:eastAsia="en-IN"/>
+          <w14:ligatures w14:val="none"/>
+        </w:rPr>
+        <w:t>)</w:t>
       </w:r>
     </w:p>
     <w:p>
@@ -632,6 +658,7 @@
         </w:rPr>
         <w:t xml:space="preserve">: </w:t>
       </w:r>
+      <w:proofErr w:type="gramStart"/>
       <w:r>
         <w:rPr>
           <w:rFonts w:ascii="Consolas" w:eastAsia="Times New Roman" w:hAnsi="Consolas" w:cs="Times New Roman"/>
@@ -666,7 +693,20 @@
           <w:lang w:eastAsia="en-IN"/>
           <w14:ligatures w14:val="none"/>
         </w:rPr>
-        <w:t>getenv(</w:t>
+        <w:t>getenv</w:t>
+      </w:r>
+      <w:proofErr w:type="gramEnd"/>
+      <w:r>
+        <w:rPr>
+          <w:rFonts w:ascii="Consolas" w:eastAsia="Times New Roman" w:hAnsi="Consolas" w:cs="Times New Roman"/>
+          <w:color w:val="BBDAFF"/>
+          <w:kern w:val="0"/>
+          <w:sz w:val="21"/>
+          <w:szCs w:val="21"/>
+          <w:lang w:eastAsia="en-IN"/>
+          <w14:ligatures w14:val="none"/>
+        </w:rPr>
+        <w:t>(</w:t>
       </w:r>
       <w:r>
         <w:rPr>
@@ -755,6 +795,7 @@
         </w:rPr>
         <w:t xml:space="preserve">: </w:t>
       </w:r>
+      <w:proofErr w:type="gramStart"/>
       <w:r>
         <w:rPr>
           <w:rFonts w:ascii="Consolas" w:eastAsia="Times New Roman" w:hAnsi="Consolas" w:cs="Times New Roman"/>
@@ -789,7 +830,20 @@
           <w:lang w:eastAsia="en-IN"/>
           <w14:ligatures w14:val="none"/>
         </w:rPr>
-        <w:t>getenv(</w:t>
+        <w:t>getenv</w:t>
+      </w:r>
+      <w:proofErr w:type="gramEnd"/>
+      <w:r>
+        <w:rPr>
+          <w:rFonts w:ascii="Consolas" w:eastAsia="Times New Roman" w:hAnsi="Consolas" w:cs="Times New Roman"/>
+          <w:color w:val="BBDAFF"/>
+          <w:kern w:val="0"/>
+          <w:sz w:val="21"/>
+          <w:szCs w:val="21"/>
+          <w:lang w:eastAsia="en-IN"/>
+          <w14:ligatures w14:val="none"/>
+        </w:rPr>
+        <w:t>(</w:t>
       </w:r>
       <w:r>
         <w:rPr>
@@ -878,6 +932,7 @@
         </w:rPr>
         <w:t xml:space="preserve">: </w:t>
       </w:r>
+      <w:proofErr w:type="gramStart"/>
       <w:r>
         <w:rPr>
           <w:rFonts w:ascii="Consolas" w:eastAsia="Times New Roman" w:hAnsi="Consolas" w:cs="Times New Roman"/>
@@ -912,7 +967,20 @@
           <w:lang w:eastAsia="en-IN"/>
           <w14:ligatures w14:val="none"/>
         </w:rPr>
-        <w:t>getenv(</w:t>
+        <w:t>getenv</w:t>
+      </w:r>
+      <w:proofErr w:type="gramEnd"/>
+      <w:r>
+        <w:rPr>
+          <w:rFonts w:ascii="Consolas" w:eastAsia="Times New Roman" w:hAnsi="Consolas" w:cs="Times New Roman"/>
+          <w:color w:val="BBDAFF"/>
+          <w:kern w:val="0"/>
+          <w:sz w:val="21"/>
+          <w:szCs w:val="21"/>
+          <w:lang w:eastAsia="en-IN"/>
+          <w14:ligatures w14:val="none"/>
+        </w:rPr>
+        <w:t>(</w:t>
       </w:r>
       <w:r>
         <w:rPr>
@@ -1001,6 +1069,7 @@
         </w:rPr>
         <w:t xml:space="preserve">: </w:t>
       </w:r>
+      <w:proofErr w:type="gramStart"/>
       <w:r>
         <w:rPr>
           <w:rFonts w:ascii="Consolas" w:eastAsia="Times New Roman" w:hAnsi="Consolas" w:cs="Times New Roman"/>
@@ -1035,7 +1104,20 @@
           <w:lang w:eastAsia="en-IN"/>
           <w14:ligatures w14:val="none"/>
         </w:rPr>
-        <w:t>getenv(</w:t>
+        <w:t>getenv</w:t>
+      </w:r>
+      <w:proofErr w:type="gramEnd"/>
+      <w:r>
+        <w:rPr>
+          <w:rFonts w:ascii="Consolas" w:eastAsia="Times New Roman" w:hAnsi="Consolas" w:cs="Times New Roman"/>
+          <w:color w:val="BBDAFF"/>
+          <w:kern w:val="0"/>
+          <w:sz w:val="21"/>
+          <w:szCs w:val="21"/>
+          <w:lang w:eastAsia="en-IN"/>
+          <w14:ligatures w14:val="none"/>
+        </w:rPr>
+        <w:t>(</w:t>
       </w:r>
       <w:r>
         <w:rPr>
@@ -1164,7 +1246,20 @@
           <w:lang w:eastAsia="en-IN"/>
           <w14:ligatures w14:val="none"/>
         </w:rPr>
-        <w:t>'authorize_endpoint'</w:t>
+        <w:t>'authorize_endpoint</w:t>
+      </w:r>
+      <w:proofErr w:type="gramStart"/>
+      <w:r>
+        <w:rPr>
+          <w:rFonts w:ascii="Consolas" w:eastAsia="Times New Roman" w:hAnsi="Consolas" w:cs="Times New Roman"/>
+          <w:color w:val="D1F1A9"/>
+          <w:kern w:val="0"/>
+          <w:sz w:val="21"/>
+          <w:szCs w:val="21"/>
+          <w:lang w:eastAsia="en-IN"/>
+          <w14:ligatures w14:val="none"/>
+        </w:rPr>
+        <w:t>'</w:t>
       </w:r>
       <w:r>
         <w:rPr>
@@ -1200,7 +1295,20 @@
           <w:lang w:eastAsia="en-IN"/>
           <w14:ligatures w14:val="none"/>
         </w:rPr>
-        <w:t>'https://login.microsoftonline.com/</w:t>
+        <w:t>'https</w:t>
+      </w:r>
+      <w:proofErr w:type="gramEnd"/>
+      <w:r>
+        <w:rPr>
+          <w:rFonts w:ascii="Consolas" w:eastAsia="Times New Roman" w:hAnsi="Consolas" w:cs="Times New Roman"/>
+          <w:color w:val="D1F1A9"/>
+          <w:kern w:val="0"/>
+          <w:sz w:val="21"/>
+          <w:szCs w:val="21"/>
+          <w:lang w:eastAsia="en-IN"/>
+          <w14:ligatures w14:val="none"/>
+        </w:rPr>
+        <w:t>://login.microsoftonline.com/</w:t>
       </w:r>
       <w:r>
         <w:rPr>
@@ -1373,6 +1481,7 @@
         </w:rPr>
         <w:t>{</w:t>
       </w:r>
+      <w:proofErr w:type="gramStart"/>
       <w:r>
         <w:rPr>
           <w:rFonts w:ascii="Consolas" w:eastAsia="Times New Roman" w:hAnsi="Consolas" w:cs="Times New Roman"/>
@@ -1407,7 +1516,20 @@
           <w:lang w:eastAsia="en-IN"/>
           <w14:ligatures w14:val="none"/>
         </w:rPr>
-        <w:t>getenv(</w:t>
+        <w:t>getenv</w:t>
+      </w:r>
+      <w:proofErr w:type="gramEnd"/>
+      <w:r>
+        <w:rPr>
+          <w:rFonts w:ascii="Consolas" w:eastAsia="Times New Roman" w:hAnsi="Consolas" w:cs="Times New Roman"/>
+          <w:color w:val="BBDAFF"/>
+          <w:kern w:val="0"/>
+          <w:sz w:val="21"/>
+          <w:szCs w:val="21"/>
+          <w:lang w:eastAsia="en-IN"/>
+          <w14:ligatures w14:val="none"/>
+        </w:rPr>
+        <w:t>(</w:t>
       </w:r>
       <w:r>
         <w:rPr>
@@ -2358,6 +2480,7 @@
         </w:rPr>
         <w:t xml:space="preserve"> </w:t>
       </w:r>
+      <w:proofErr w:type="gramStart"/>
       <w:r>
         <w:rPr>
           <w:rFonts w:ascii="Consolas" w:eastAsia="Times New Roman" w:hAnsi="Consolas" w:cs="Times New Roman"/>
@@ -2394,6 +2517,7 @@
         </w:rPr>
         <w:t>Request</w:t>
       </w:r>
+      <w:proofErr w:type="gramEnd"/>
     </w:p>
     <w:p>
       <w:pPr>
@@ -2433,6 +2557,7 @@
         </w:rPr>
         <w:t xml:space="preserve"> </w:t>
       </w:r>
+      <w:proofErr w:type="gramStart"/>
       <w:r>
         <w:rPr>
           <w:rFonts w:ascii="Consolas" w:eastAsia="Times New Roman" w:hAnsi="Consolas" w:cs="Times New Roman"/>
@@ -2469,6 +2594,7 @@
         </w:rPr>
         <w:t>responses</w:t>
       </w:r>
+      <w:proofErr w:type="gramEnd"/>
       <w:r>
         <w:rPr>
           <w:rFonts w:ascii="Consolas" w:eastAsia="Times New Roman" w:hAnsi="Consolas" w:cs="Times New Roman"/>
@@ -2655,6 +2781,7 @@
         </w:rPr>
         <w:t xml:space="preserve"> </w:t>
       </w:r>
+      <w:proofErr w:type="gramStart"/>
       <w:r>
         <w:rPr>
           <w:rFonts w:ascii="Consolas" w:eastAsia="Times New Roman" w:hAnsi="Consolas" w:cs="Times New Roman"/>
@@ -2691,6 +2818,7 @@
         </w:rPr>
         <w:t>parse</w:t>
       </w:r>
+      <w:proofErr w:type="gramEnd"/>
       <w:r>
         <w:rPr>
           <w:rFonts w:ascii="Consolas" w:eastAsia="Times New Roman" w:hAnsi="Consolas" w:cs="Times New Roman"/>
@@ -2817,6 +2945,7 @@
         </w:rPr>
         <w:t xml:space="preserve"> </w:t>
       </w:r>
+      <w:proofErr w:type="gramStart"/>
       <w:r>
         <w:rPr>
           <w:rFonts w:ascii="Consolas" w:eastAsia="Times New Roman" w:hAnsi="Consolas" w:cs="Times New Roman"/>
@@ -2839,7 +2968,20 @@
           <w:lang w:eastAsia="en-IN"/>
           <w14:ligatures w14:val="none"/>
         </w:rPr>
-        <w:t>()</w:t>
+        <w:t>(</w:t>
+      </w:r>
+      <w:proofErr w:type="gramEnd"/>
+      <w:r>
+        <w:rPr>
+          <w:rFonts w:ascii="Consolas" w:eastAsia="Times New Roman" w:hAnsi="Consolas" w:cs="Times New Roman"/>
+          <w:color w:val="BBDAFF"/>
+          <w:kern w:val="0"/>
+          <w:sz w:val="21"/>
+          <w:szCs w:val="21"/>
+          <w:lang w:eastAsia="en-IN"/>
+          <w14:ligatures w14:val="none"/>
+        </w:rPr>
+        <w:t>)</w:t>
       </w:r>
     </w:p>
     <w:p>
@@ -3006,6 +3148,7 @@
         </w:rPr>
         <w:t xml:space="preserve"> </w:t>
       </w:r>
+      <w:proofErr w:type="gramStart"/>
       <w:r>
         <w:rPr>
           <w:rFonts w:ascii="Consolas" w:eastAsia="Times New Roman" w:hAnsi="Consolas" w:cs="Times New Roman"/>
@@ -3028,7 +3171,20 @@
           <w:lang w:eastAsia="en-IN"/>
           <w14:ligatures w14:val="none"/>
         </w:rPr>
-        <w:t>():</w:t>
+        <w:t>(</w:t>
+      </w:r>
+      <w:proofErr w:type="gramEnd"/>
+      <w:r>
+        <w:rPr>
+          <w:rFonts w:ascii="Consolas" w:eastAsia="Times New Roman" w:hAnsi="Consolas" w:cs="Times New Roman"/>
+          <w:color w:val="FFFFFF"/>
+          <w:kern w:val="0"/>
+          <w:sz w:val="21"/>
+          <w:szCs w:val="21"/>
+          <w:lang w:eastAsia="en-IN"/>
+          <w14:ligatures w14:val="none"/>
+        </w:rPr>
+        <w:t>):</w:t>
       </w:r>
     </w:p>
     <w:p>
@@ -3142,7 +3298,33 @@
           <w:lang w:eastAsia="en-IN"/>
           <w14:ligatures w14:val="none"/>
         </w:rPr>
-        <w:t>"client_id"</w:t>
+        <w:t>"</w:t>
+      </w:r>
+      <w:proofErr w:type="gramStart"/>
+      <w:r>
+        <w:rPr>
+          <w:rFonts w:ascii="Consolas" w:eastAsia="Times New Roman" w:hAnsi="Consolas" w:cs="Times New Roman"/>
+          <w:color w:val="D1F1A9"/>
+          <w:kern w:val="0"/>
+          <w:sz w:val="21"/>
+          <w:szCs w:val="21"/>
+          <w:lang w:eastAsia="en-IN"/>
+          <w14:ligatures w14:val="none"/>
+        </w:rPr>
+        <w:t>client</w:t>
+      </w:r>
+      <w:proofErr w:type="gramEnd"/>
+      <w:r>
+        <w:rPr>
+          <w:rFonts w:ascii="Consolas" w:eastAsia="Times New Roman" w:hAnsi="Consolas" w:cs="Times New Roman"/>
+          <w:color w:val="D1F1A9"/>
+          <w:kern w:val="0"/>
+          <w:sz w:val="21"/>
+          <w:szCs w:val="21"/>
+          <w:lang w:eastAsia="en-IN"/>
+          <w14:ligatures w14:val="none"/>
+        </w:rPr>
+        <w:t>_id"</w:t>
       </w:r>
       <w:r>
         <w:rPr>
@@ -3241,7 +3423,33 @@
           <w:lang w:eastAsia="en-IN"/>
           <w14:ligatures w14:val="none"/>
         </w:rPr>
-        <w:t>"response_type"</w:t>
+        <w:t>"</w:t>
+      </w:r>
+      <w:proofErr w:type="gramStart"/>
+      <w:r>
+        <w:rPr>
+          <w:rFonts w:ascii="Consolas" w:eastAsia="Times New Roman" w:hAnsi="Consolas" w:cs="Times New Roman"/>
+          <w:color w:val="D1F1A9"/>
+          <w:kern w:val="0"/>
+          <w:sz w:val="21"/>
+          <w:szCs w:val="21"/>
+          <w:lang w:eastAsia="en-IN"/>
+          <w14:ligatures w14:val="none"/>
+        </w:rPr>
+        <w:t>response</w:t>
+      </w:r>
+      <w:proofErr w:type="gramEnd"/>
+      <w:r>
+        <w:rPr>
+          <w:rFonts w:ascii="Consolas" w:eastAsia="Times New Roman" w:hAnsi="Consolas" w:cs="Times New Roman"/>
+          <w:color w:val="D1F1A9"/>
+          <w:kern w:val="0"/>
+          <w:sz w:val="21"/>
+          <w:szCs w:val="21"/>
+          <w:lang w:eastAsia="en-IN"/>
+          <w14:ligatures w14:val="none"/>
+        </w:rPr>
+        <w:t>_type"</w:t>
       </w:r>
       <w:r>
         <w:rPr>
@@ -3316,7 +3524,33 @@
           <w:lang w:eastAsia="en-IN"/>
           <w14:ligatures w14:val="none"/>
         </w:rPr>
-        <w:t>"redirect_uri"</w:t>
+        <w:t>"</w:t>
+      </w:r>
+      <w:proofErr w:type="gramStart"/>
+      <w:r>
+        <w:rPr>
+          <w:rFonts w:ascii="Consolas" w:eastAsia="Times New Roman" w:hAnsi="Consolas" w:cs="Times New Roman"/>
+          <w:color w:val="D1F1A9"/>
+          <w:kern w:val="0"/>
+          <w:sz w:val="21"/>
+          <w:szCs w:val="21"/>
+          <w:lang w:eastAsia="en-IN"/>
+          <w14:ligatures w14:val="none"/>
+        </w:rPr>
+        <w:t>redirect</w:t>
+      </w:r>
+      <w:proofErr w:type="gramEnd"/>
+      <w:r>
+        <w:rPr>
+          <w:rFonts w:ascii="Consolas" w:eastAsia="Times New Roman" w:hAnsi="Consolas" w:cs="Times New Roman"/>
+          <w:color w:val="D1F1A9"/>
+          <w:kern w:val="0"/>
+          <w:sz w:val="21"/>
+          <w:szCs w:val="21"/>
+          <w:lang w:eastAsia="en-IN"/>
+          <w14:ligatures w14:val="none"/>
+        </w:rPr>
+        <w:t>_uri"</w:t>
       </w:r>
       <w:r>
         <w:rPr>
@@ -3439,7 +3673,20 @@
           <w:lang w:eastAsia="en-IN"/>
           <w14:ligatures w14:val="none"/>
         </w:rPr>
-        <w:t>" "</w:t>
+        <w:t xml:space="preserve">" </w:t>
+      </w:r>
+      <w:proofErr w:type="gramStart"/>
+      <w:r>
+        <w:rPr>
+          <w:rFonts w:ascii="Consolas" w:eastAsia="Times New Roman" w:hAnsi="Consolas" w:cs="Times New Roman"/>
+          <w:color w:val="D1F1A9"/>
+          <w:kern w:val="0"/>
+          <w:sz w:val="21"/>
+          <w:szCs w:val="21"/>
+          <w:lang w:eastAsia="en-IN"/>
+          <w14:ligatures w14:val="none"/>
+        </w:rPr>
+        <w:t>"</w:t>
       </w:r>
       <w:r>
         <w:rPr>
@@ -3463,7 +3710,20 @@
           <w:lang w:eastAsia="en-IN"/>
           <w14:ligatures w14:val="none"/>
         </w:rPr>
-        <w:t>join(</w:t>
+        <w:t>join</w:t>
+      </w:r>
+      <w:proofErr w:type="gramEnd"/>
+      <w:r>
+        <w:rPr>
+          <w:rFonts w:ascii="Consolas" w:eastAsia="Times New Roman" w:hAnsi="Consolas" w:cs="Times New Roman"/>
+          <w:color w:val="BBDAFF"/>
+          <w:kern w:val="0"/>
+          <w:sz w:val="21"/>
+          <w:szCs w:val="21"/>
+          <w:lang w:eastAsia="en-IN"/>
+          <w14:ligatures w14:val="none"/>
+        </w:rPr>
+        <w:t>(</w:t>
       </w:r>
       <w:r>
         <w:rPr>
@@ -3711,6 +3971,7 @@
         </w:rPr>
         <w:t>]</w:t>
       </w:r>
+      <w:proofErr w:type="gramStart"/>
       <w:r>
         <w:rPr>
           <w:rFonts w:ascii="Consolas" w:eastAsia="Times New Roman" w:hAnsi="Consolas" w:cs="Times New Roman"/>
@@ -3747,6 +4008,7 @@
         </w:rPr>
         <w:t>{</w:t>
       </w:r>
+      <w:proofErr w:type="gramEnd"/>
       <w:r>
         <w:rPr>
           <w:rFonts w:ascii="Consolas" w:eastAsia="Times New Roman" w:hAnsi="Consolas" w:cs="Times New Roman"/>
@@ -4004,24 +4266,25 @@
           <w:bCs/>
           <w:smallCaps/>
         </w:rPr>
-        <w:t>def auth_callback(code: str):</w:t>
-      </w:r>
-    </w:p>
-    <w:p>
-      <w:pPr>
+        <w:t>def auth_</w:t>
+      </w:r>
+      <w:proofErr w:type="gramStart"/>
+      <w:r>
         <w:rPr>
           <w:b/>
           <w:bCs/>
           <w:smallCaps/>
         </w:rPr>
-      </w:pPr>
+        <w:t>callback(</w:t>
+      </w:r>
+      <w:proofErr w:type="gramEnd"/>
       <w:r>
         <w:rPr>
           <w:b/>
           <w:bCs/>
           <w:smallCaps/>
         </w:rPr>
-        <w:t>    """</w:t>
+        <w:t>code: str):</w:t>
       </w:r>
     </w:p>
     <w:p>
@@ -4038,7 +4301,7 @@
           <w:bCs/>
           <w:smallCaps/>
         </w:rPr>
-        <w:t>    Handle the OAuth callback from Microsoft</w:t>
+        <w:t>    """</w:t>
       </w:r>
     </w:p>
     <w:p>
@@ -4055,7 +4318,7 @@
           <w:bCs/>
           <w:smallCaps/>
         </w:rPr>
-        <w:t>    """</w:t>
+        <w:t>    Handle the OAuth callback from Microsoft</w:t>
       </w:r>
     </w:p>
     <w:p>
@@ -4072,7 +4335,7 @@
           <w:bCs/>
           <w:smallCaps/>
         </w:rPr>
-        <w:t>    try:</w:t>
+        <w:t>    """</w:t>
       </w:r>
     </w:p>
     <w:p>
@@ -4089,7 +4352,7 @@
           <w:bCs/>
           <w:smallCaps/>
         </w:rPr>
-        <w:t>        # Exchange authorization code for access token</w:t>
+        <w:t>    try:</w:t>
       </w:r>
     </w:p>
     <w:p>
@@ -4106,7 +4369,7 @@
           <w:bCs/>
           <w:smallCaps/>
         </w:rPr>
-        <w:t>        token_response = requests.post(</w:t>
+        <w:t>        # Exchange authorization code for access token</w:t>
       </w:r>
     </w:p>
     <w:p>
@@ -4123,59 +4386,62 @@
           <w:bCs/>
           <w:smallCaps/>
         </w:rPr>
-        <w:t>            MICROSOFT_CONFIG['token_url'],</w:t>
-      </w:r>
-    </w:p>
-    <w:p>
-      <w:pPr>
+        <w:t xml:space="preserve">        token_response = </w:t>
+      </w:r>
+      <w:proofErr w:type="gramStart"/>
+      <w:r>
         <w:rPr>
           <w:b/>
           <w:bCs/>
           <w:smallCaps/>
         </w:rPr>
-      </w:pPr>
-      <w:r>
+        <w:t>requests.post(</w:t>
+      </w:r>
+      <w:proofErr w:type="gramEnd"/>
+    </w:p>
+    <w:p>
+      <w:pPr>
         <w:rPr>
           <w:b/>
           <w:bCs/>
           <w:smallCaps/>
         </w:rPr>
-        <w:t>            data={</w:t>
-      </w:r>
-    </w:p>
-    <w:p>
-      <w:pPr>
+      </w:pPr>
+      <w:r>
         <w:rPr>
           <w:b/>
           <w:bCs/>
           <w:smallCaps/>
         </w:rPr>
-      </w:pPr>
-      <w:r>
+        <w:t>            MICROSOFT_CONFIG['token_url'],</w:t>
+      </w:r>
+    </w:p>
+    <w:p>
+      <w:pPr>
         <w:rPr>
           <w:b/>
           <w:bCs/>
           <w:smallCaps/>
         </w:rPr>
-        <w:t>                'client_id': MICROSOFT_CONFIG['client_id'],</w:t>
-      </w:r>
-    </w:p>
-    <w:p>
-      <w:pPr>
+      </w:pPr>
+      <w:r>
         <w:rPr>
           <w:b/>
           <w:bCs/>
           <w:smallCaps/>
         </w:rPr>
-      </w:pPr>
+        <w:t>            data</w:t>
+      </w:r>
+      <w:proofErr w:type="gramStart"/>
       <w:r>
         <w:rPr>
           <w:b/>
           <w:bCs/>
           <w:smallCaps/>
         </w:rPr>
-        <w:t>                'client_secret': MICROSOFT_CONFIG['client_secret'],</w:t>
-      </w:r>
+        <w:t>={</w:t>
+      </w:r>
+      <w:proofErr w:type="gramEnd"/>
     </w:p>
     <w:p>
       <w:pPr>
@@ -4191,7 +4457,7 @@
           <w:bCs/>
           <w:smallCaps/>
         </w:rPr>
-        <w:t>                'code': code,</w:t>
+        <w:t>                'client_id': MICROSOFT_CONFIG['client_id'],</w:t>
       </w:r>
     </w:p>
     <w:p>
@@ -4208,7 +4474,7 @@
           <w:bCs/>
           <w:smallCaps/>
         </w:rPr>
-        <w:t>                'redirect_uri': MICROSOFT_CONFIG['redirect_uri'],</w:t>
+        <w:t>                'client_secret': MICROSOFT_CONFIG['client_secret'],</w:t>
       </w:r>
     </w:p>
     <w:p>
@@ -4225,7 +4491,7 @@
           <w:bCs/>
           <w:smallCaps/>
         </w:rPr>
-        <w:t>                'grant_type': 'authorization_code'</w:t>
+        <w:t>                'code': code,</w:t>
       </w:r>
     </w:p>
     <w:p>
@@ -4242,7 +4508,7 @@
           <w:bCs/>
           <w:smallCaps/>
         </w:rPr>
-        <w:t>            }</w:t>
+        <w:t>                'redirect_uri': MICROSOFT_CONFIG['redirect_uri'],</w:t>
       </w:r>
     </w:p>
     <w:p>
@@ -4259,7 +4525,7 @@
           <w:bCs/>
           <w:smallCaps/>
         </w:rPr>
-        <w:t>        )</w:t>
+        <w:t>                'grant_type': 'authorization_code'</w:t>
       </w:r>
     </w:p>
     <w:p>
@@ -4276,7 +4542,7 @@
           <w:bCs/>
           <w:smallCaps/>
         </w:rPr>
-        <w:t>        token_response.raise_for_status()</w:t>
+        <w:t>            }</w:t>
       </w:r>
     </w:p>
     <w:p>
@@ -4293,7 +4559,7 @@
           <w:bCs/>
           <w:smallCaps/>
         </w:rPr>
-        <w:t>        token_info = token_response.json()</w:t>
+        <w:t>        )</w:t>
       </w:r>
     </w:p>
     <w:p>
@@ -4304,57 +4570,58 @@
           <w:smallCaps/>
         </w:rPr>
       </w:pPr>
-    </w:p>
-    <w:p>
-      <w:pPr>
+      <w:r>
         <w:rPr>
           <w:b/>
           <w:bCs/>
           <w:smallCaps/>
         </w:rPr>
-      </w:pPr>
+        <w:t>        token_response.raise_for_</w:t>
+      </w:r>
+      <w:proofErr w:type="gramStart"/>
       <w:r>
         <w:rPr>
           <w:b/>
           <w:bCs/>
           <w:smallCaps/>
         </w:rPr>
-        <w:t>        # Get user info using the access token</w:t>
-      </w:r>
-    </w:p>
-    <w:p>
-      <w:pPr>
+        <w:t>status(</w:t>
+      </w:r>
+      <w:proofErr w:type="gramEnd"/>
+      <w:r>
         <w:rPr>
           <w:b/>
           <w:bCs/>
           <w:smallCaps/>
         </w:rPr>
-      </w:pPr>
-      <w:r>
+        <w:t>)</w:t>
+      </w:r>
+    </w:p>
+    <w:p>
+      <w:pPr>
         <w:rPr>
           <w:b/>
           <w:bCs/>
           <w:smallCaps/>
         </w:rPr>
-        <w:t>        user_response = requests.get(</w:t>
-      </w:r>
-    </w:p>
-    <w:p>
-      <w:pPr>
+      </w:pPr>
+      <w:r>
         <w:rPr>
           <w:b/>
           <w:bCs/>
           <w:smallCaps/>
         </w:rPr>
-      </w:pPr>
-      <w:r>
+        <w:t>        token_info = token_response.json()</w:t>
+      </w:r>
+    </w:p>
+    <w:p>
+      <w:pPr>
         <w:rPr>
           <w:b/>
           <w:bCs/>
           <w:smallCaps/>
         </w:rPr>
-        <w:t>            'https://graph.microsoft.com/v1.0/me',</w:t>
-      </w:r>
+      </w:pPr>
     </w:p>
     <w:p>
       <w:pPr>
@@ -4370,7 +4637,7 @@
           <w:bCs/>
           <w:smallCaps/>
         </w:rPr>
-        <w:t>            headers={'Authorization': f'Bearer {token_info["access_token"]}'}</w:t>
+        <w:t>        # Get user info using the access token</w:t>
       </w:r>
     </w:p>
     <w:p>
@@ -4387,68 +4654,69 @@
           <w:bCs/>
           <w:smallCaps/>
         </w:rPr>
-        <w:t>        )</w:t>
-      </w:r>
-    </w:p>
-    <w:p>
-      <w:pPr>
+        <w:t xml:space="preserve">        user_response = </w:t>
+      </w:r>
+      <w:proofErr w:type="gramStart"/>
+      <w:r>
         <w:rPr>
           <w:b/>
           <w:bCs/>
           <w:smallCaps/>
         </w:rPr>
-      </w:pPr>
-      <w:r>
+        <w:t>requests.get(</w:t>
+      </w:r>
+      <w:proofErr w:type="gramEnd"/>
+    </w:p>
+    <w:p>
+      <w:pPr>
         <w:rPr>
           <w:b/>
           <w:bCs/>
           <w:smallCaps/>
         </w:rPr>
-        <w:t>        user_response.raise_for_status()</w:t>
-      </w:r>
-    </w:p>
-    <w:p>
-      <w:pPr>
+      </w:pPr>
+      <w:r>
         <w:rPr>
           <w:b/>
           <w:bCs/>
           <w:smallCaps/>
         </w:rPr>
-      </w:pPr>
-      <w:r>
+        <w:t>            'https://graph.microsoft.com/v1.0/me',</w:t>
+      </w:r>
+    </w:p>
+    <w:p>
+      <w:pPr>
         <w:rPr>
           <w:b/>
           <w:bCs/>
           <w:smallCaps/>
         </w:rPr>
-        <w:t>        user_info = user_response.json()</w:t>
-      </w:r>
-    </w:p>
-    <w:p>
-      <w:pPr>
+      </w:pPr>
+      <w:r>
         <w:rPr>
           <w:b/>
           <w:bCs/>
           <w:smallCaps/>
         </w:rPr>
-      </w:pPr>
-    </w:p>
-    <w:p>
-      <w:pPr>
+        <w:t>            headers</w:t>
+      </w:r>
+      <w:proofErr w:type="gramStart"/>
+      <w:r>
         <w:rPr>
           <w:b/>
           <w:bCs/>
           <w:smallCaps/>
         </w:rPr>
-      </w:pPr>
+        <w:t>={</w:t>
+      </w:r>
+      <w:proofErr w:type="gramEnd"/>
       <w:r>
         <w:rPr>
           <w:b/>
           <w:bCs/>
           <w:smallCaps/>
         </w:rPr>
-        <w:lastRenderedPageBreak/>
-        <w:t>        # Return user information</w:t>
+        <w:t>'Authorization': f'Bearer {token_info["access_token"]}'}</w:t>
       </w:r>
     </w:p>
     <w:p>
@@ -4465,7 +4733,7 @@
           <w:bCs/>
           <w:smallCaps/>
         </w:rPr>
-        <w:t>        return {</w:t>
+        <w:t>        )</w:t>
       </w:r>
     </w:p>
     <w:p>
@@ -4482,24 +4750,25 @@
           <w:bCs/>
           <w:smallCaps/>
         </w:rPr>
-        <w:t>            "message": "Successfully authenticated",</w:t>
-      </w:r>
-    </w:p>
-    <w:p>
-      <w:pPr>
+        <w:t>        user_response.raise_for_</w:t>
+      </w:r>
+      <w:proofErr w:type="gramStart"/>
+      <w:r>
         <w:rPr>
           <w:b/>
           <w:bCs/>
           <w:smallCaps/>
         </w:rPr>
-      </w:pPr>
+        <w:t>status(</w:t>
+      </w:r>
+      <w:proofErr w:type="gramEnd"/>
       <w:r>
         <w:rPr>
           <w:b/>
           <w:bCs/>
           <w:smallCaps/>
         </w:rPr>
-        <w:t>            "email": user_info.get("mail") or user_info.get("userPrincipalName"),</w:t>
+        <w:t>)</w:t>
       </w:r>
     </w:p>
     <w:p>
@@ -4516,7 +4785,7 @@
           <w:bCs/>
           <w:smallCaps/>
         </w:rPr>
-        <w:t>            "name": user_info.get("displayName")</w:t>
+        <w:t>        user_info = user_response.json()</w:t>
       </w:r>
     </w:p>
     <w:p>
@@ -4527,23 +4796,24 @@
           <w:smallCaps/>
         </w:rPr>
       </w:pPr>
-      <w:r>
+    </w:p>
+    <w:p>
+      <w:pPr>
         <w:rPr>
           <w:b/>
           <w:bCs/>
           <w:smallCaps/>
         </w:rPr>
-        <w:t>        }</w:t>
-      </w:r>
-    </w:p>
-    <w:p>
-      <w:pPr>
+      </w:pPr>
+      <w:r>
         <w:rPr>
           <w:b/>
           <w:bCs/>
           <w:smallCaps/>
         </w:rPr>
-      </w:pPr>
+        <w:lastRenderedPageBreak/>
+        <w:t>        # Return user information</w:t>
+      </w:r>
     </w:p>
     <w:p>
       <w:pPr>
@@ -4559,7 +4829,7 @@
           <w:bCs/>
           <w:smallCaps/>
         </w:rPr>
-        <w:t>    except requests.RequestException as e:</w:t>
+        <w:t>        return {</w:t>
       </w:r>
     </w:p>
     <w:p>
@@ -4576,7 +4846,7 @@
           <w:bCs/>
           <w:smallCaps/>
         </w:rPr>
-        <w:t>        raise HTTPException(</w:t>
+        <w:t>            "message": "Successfully authenticated",</w:t>
       </w:r>
     </w:p>
     <w:p>
@@ -4593,7 +4863,7 @@
           <w:bCs/>
           <w:smallCaps/>
         </w:rPr>
-        <w:t>            status_code=400,</w:t>
+        <w:t>            "email": user_info.get("mail") or user_info.get("userPrincipalName"),</w:t>
       </w:r>
     </w:p>
     <w:p>
@@ -4610,7 +4880,7 @@
           <w:bCs/>
           <w:smallCaps/>
         </w:rPr>
-        <w:t>            detail=f"Error during authentication: {str(e)}"</w:t>
+        <w:t>            "name": user_info.get("displayName")</w:t>
       </w:r>
     </w:p>
     <w:p>
@@ -4627,6 +4897,110 @@
           <w:bCs/>
           <w:smallCaps/>
         </w:rPr>
+        <w:t>        }</w:t>
+      </w:r>
+    </w:p>
+    <w:p>
+      <w:pPr>
+        <w:rPr>
+          <w:b/>
+          <w:bCs/>
+          <w:smallCaps/>
+        </w:rPr>
+      </w:pPr>
+    </w:p>
+    <w:p>
+      <w:pPr>
+        <w:rPr>
+          <w:b/>
+          <w:bCs/>
+          <w:smallCaps/>
+        </w:rPr>
+      </w:pPr>
+      <w:r>
+        <w:rPr>
+          <w:b/>
+          <w:bCs/>
+          <w:smallCaps/>
+        </w:rPr>
+        <w:t>    except requests.RequestException as e:</w:t>
+      </w:r>
+    </w:p>
+    <w:p>
+      <w:pPr>
+        <w:rPr>
+          <w:b/>
+          <w:bCs/>
+          <w:smallCaps/>
+        </w:rPr>
+      </w:pPr>
+      <w:r>
+        <w:rPr>
+          <w:b/>
+          <w:bCs/>
+          <w:smallCaps/>
+        </w:rPr>
+        <w:t xml:space="preserve">        raise </w:t>
+      </w:r>
+      <w:proofErr w:type="gramStart"/>
+      <w:r>
+        <w:rPr>
+          <w:b/>
+          <w:bCs/>
+          <w:smallCaps/>
+        </w:rPr>
+        <w:t>HTTPException(</w:t>
+      </w:r>
+      <w:proofErr w:type="gramEnd"/>
+    </w:p>
+    <w:p>
+      <w:pPr>
+        <w:rPr>
+          <w:b/>
+          <w:bCs/>
+          <w:smallCaps/>
+        </w:rPr>
+      </w:pPr>
+      <w:r>
+        <w:rPr>
+          <w:b/>
+          <w:bCs/>
+          <w:smallCaps/>
+        </w:rPr>
+        <w:t>            status_code=400,</w:t>
+      </w:r>
+    </w:p>
+    <w:p>
+      <w:pPr>
+        <w:rPr>
+          <w:b/>
+          <w:bCs/>
+          <w:smallCaps/>
+        </w:rPr>
+      </w:pPr>
+      <w:r>
+        <w:rPr>
+          <w:b/>
+          <w:bCs/>
+          <w:smallCaps/>
+        </w:rPr>
+        <w:t>            detail=f"Error during authentication: {str(e)}"</w:t>
+      </w:r>
+    </w:p>
+    <w:p>
+      <w:pPr>
+        <w:rPr>
+          <w:b/>
+          <w:bCs/>
+          <w:smallCaps/>
+        </w:rPr>
+      </w:pPr>
+      <w:r>
+        <w:rPr>
+          <w:b/>
+          <w:bCs/>
+          <w:smallCaps/>
+        </w:rPr>
         <w:t>        )</w:t>
       </w:r>
     </w:p>
@@ -4765,7 +5139,20 @@
           <w:lang w:eastAsia="en-IN"/>
           <w14:ligatures w14:val="none"/>
         </w:rPr>
-        <w:t>auth_callback</w:t>
+        <w:t>auth_</w:t>
+      </w:r>
+      <w:proofErr w:type="gramStart"/>
+      <w:r>
+        <w:rPr>
+          <w:rFonts w:ascii="Consolas" w:eastAsia="Times New Roman" w:hAnsi="Consolas" w:cs="Times New Roman"/>
+          <w:color w:val="BBDAFF"/>
+          <w:kern w:val="0"/>
+          <w:sz w:val="21"/>
+          <w:szCs w:val="21"/>
+          <w:lang w:eastAsia="en-IN"/>
+          <w14:ligatures w14:val="none"/>
+        </w:rPr>
+        <w:t>callback</w:t>
       </w:r>
       <w:r>
         <w:rPr>
@@ -4779,6 +5166,7 @@
         </w:rPr>
         <w:t>(</w:t>
       </w:r>
+      <w:proofErr w:type="gramEnd"/>
       <w:r>
         <w:rPr>
           <w:rFonts w:ascii="Consolas" w:eastAsia="Times New Roman" w:hAnsi="Consolas" w:cs="Times New Roman"/>
@@ -5085,6 +5473,7 @@
         </w:rPr>
         <w:t xml:space="preserve"> </w:t>
       </w:r>
+      <w:proofErr w:type="gramStart"/>
       <w:r>
         <w:rPr>
           <w:rFonts w:ascii="Consolas" w:eastAsia="Times New Roman" w:hAnsi="Consolas" w:cs="Times New Roman"/>
@@ -5121,6 +5510,7 @@
         </w:rPr>
         <w:t>post(</w:t>
       </w:r>
+      <w:proofErr w:type="gramEnd"/>
     </w:p>
     <w:p>
       <w:pPr>
@@ -5235,6 +5625,7 @@
         </w:rPr>
         <w:t>data</w:t>
       </w:r>
+      <w:proofErr w:type="gramStart"/>
       <w:r>
         <w:rPr>
           <w:rFonts w:ascii="Consolas" w:eastAsia="Times New Roman" w:hAnsi="Consolas" w:cs="Times New Roman"/>
@@ -5259,6 +5650,7 @@
         </w:rPr>
         <w:t>{</w:t>
       </w:r>
+      <w:proofErr w:type="gramEnd"/>
     </w:p>
     <w:p>
       <w:pPr>
@@ -5296,7 +5688,33 @@
           <w:lang w:eastAsia="en-IN"/>
           <w14:ligatures w14:val="none"/>
         </w:rPr>
-        <w:t>'client_id'</w:t>
+        <w:t>'</w:t>
+      </w:r>
+      <w:proofErr w:type="gramStart"/>
+      <w:r>
+        <w:rPr>
+          <w:rFonts w:ascii="Consolas" w:eastAsia="Times New Roman" w:hAnsi="Consolas" w:cs="Times New Roman"/>
+          <w:color w:val="D1F1A9"/>
+          <w:kern w:val="0"/>
+          <w:sz w:val="21"/>
+          <w:szCs w:val="21"/>
+          <w:lang w:eastAsia="en-IN"/>
+          <w14:ligatures w14:val="none"/>
+        </w:rPr>
+        <w:t>client</w:t>
+      </w:r>
+      <w:proofErr w:type="gramEnd"/>
+      <w:r>
+        <w:rPr>
+          <w:rFonts w:ascii="Consolas" w:eastAsia="Times New Roman" w:hAnsi="Consolas" w:cs="Times New Roman"/>
+          <w:color w:val="D1F1A9"/>
+          <w:kern w:val="0"/>
+          <w:sz w:val="21"/>
+          <w:szCs w:val="21"/>
+          <w:lang w:eastAsia="en-IN"/>
+          <w14:ligatures w14:val="none"/>
+        </w:rPr>
+        <w:t>_id'</w:t>
       </w:r>
       <w:r>
         <w:rPr>
@@ -5395,7 +5813,33 @@
           <w:lang w:eastAsia="en-IN"/>
           <w14:ligatures w14:val="none"/>
         </w:rPr>
-        <w:t>'client_secret'</w:t>
+        <w:t>'</w:t>
+      </w:r>
+      <w:proofErr w:type="gramStart"/>
+      <w:r>
+        <w:rPr>
+          <w:rFonts w:ascii="Consolas" w:eastAsia="Times New Roman" w:hAnsi="Consolas" w:cs="Times New Roman"/>
+          <w:color w:val="D1F1A9"/>
+          <w:kern w:val="0"/>
+          <w:sz w:val="21"/>
+          <w:szCs w:val="21"/>
+          <w:lang w:eastAsia="en-IN"/>
+          <w14:ligatures w14:val="none"/>
+        </w:rPr>
+        <w:t>client</w:t>
+      </w:r>
+      <w:proofErr w:type="gramEnd"/>
+      <w:r>
+        <w:rPr>
+          <w:rFonts w:ascii="Consolas" w:eastAsia="Times New Roman" w:hAnsi="Consolas" w:cs="Times New Roman"/>
+          <w:color w:val="D1F1A9"/>
+          <w:kern w:val="0"/>
+          <w:sz w:val="21"/>
+          <w:szCs w:val="21"/>
+          <w:lang w:eastAsia="en-IN"/>
+          <w14:ligatures w14:val="none"/>
+        </w:rPr>
+        <w:t>_secret'</w:t>
       </w:r>
       <w:r>
         <w:rPr>
@@ -5569,7 +6013,33 @@
           <w:lang w:eastAsia="en-IN"/>
           <w14:ligatures w14:val="none"/>
         </w:rPr>
-        <w:t>'redirect_uri'</w:t>
+        <w:t>'</w:t>
+      </w:r>
+      <w:proofErr w:type="gramStart"/>
+      <w:r>
+        <w:rPr>
+          <w:rFonts w:ascii="Consolas" w:eastAsia="Times New Roman" w:hAnsi="Consolas" w:cs="Times New Roman"/>
+          <w:color w:val="D1F1A9"/>
+          <w:kern w:val="0"/>
+          <w:sz w:val="21"/>
+          <w:szCs w:val="21"/>
+          <w:lang w:eastAsia="en-IN"/>
+          <w14:ligatures w14:val="none"/>
+        </w:rPr>
+        <w:t>redirect</w:t>
+      </w:r>
+      <w:proofErr w:type="gramEnd"/>
+      <w:r>
+        <w:rPr>
+          <w:rFonts w:ascii="Consolas" w:eastAsia="Times New Roman" w:hAnsi="Consolas" w:cs="Times New Roman"/>
+          <w:color w:val="D1F1A9"/>
+          <w:kern w:val="0"/>
+          <w:sz w:val="21"/>
+          <w:szCs w:val="21"/>
+          <w:lang w:eastAsia="en-IN"/>
+          <w14:ligatures w14:val="none"/>
+        </w:rPr>
+        <w:t>_uri'</w:t>
       </w:r>
       <w:r>
         <w:rPr>
@@ -5668,7 +6138,33 @@
           <w:lang w:eastAsia="en-IN"/>
           <w14:ligatures w14:val="none"/>
         </w:rPr>
-        <w:t>'grant_type'</w:t>
+        <w:t>'</w:t>
+      </w:r>
+      <w:proofErr w:type="gramStart"/>
+      <w:r>
+        <w:rPr>
+          <w:rFonts w:ascii="Consolas" w:eastAsia="Times New Roman" w:hAnsi="Consolas" w:cs="Times New Roman"/>
+          <w:color w:val="D1F1A9"/>
+          <w:kern w:val="0"/>
+          <w:sz w:val="21"/>
+          <w:szCs w:val="21"/>
+          <w:lang w:eastAsia="en-IN"/>
+          <w14:ligatures w14:val="none"/>
+        </w:rPr>
+        <w:t>grant</w:t>
+      </w:r>
+      <w:proofErr w:type="gramEnd"/>
+      <w:r>
+        <w:rPr>
+          <w:rFonts w:ascii="Consolas" w:eastAsia="Times New Roman" w:hAnsi="Consolas" w:cs="Times New Roman"/>
+          <w:color w:val="D1F1A9"/>
+          <w:kern w:val="0"/>
+          <w:sz w:val="21"/>
+          <w:szCs w:val="21"/>
+          <w:lang w:eastAsia="en-IN"/>
+          <w14:ligatures w14:val="none"/>
+        </w:rPr>
+        <w:t>_type'</w:t>
       </w:r>
       <w:r>
         <w:rPr>
@@ -5785,7 +6281,20 @@
           <w:lang w:eastAsia="en-IN"/>
           <w14:ligatures w14:val="none"/>
         </w:rPr>
-        <w:t>token_response</w:t>
+        <w:t>token_</w:t>
+      </w:r>
+      <w:proofErr w:type="gramStart"/>
+      <w:r>
+        <w:rPr>
+          <w:rFonts w:ascii="Consolas" w:eastAsia="Times New Roman" w:hAnsi="Consolas" w:cs="Times New Roman"/>
+          <w:color w:val="FF9DA4"/>
+          <w:kern w:val="0"/>
+          <w:sz w:val="21"/>
+          <w:szCs w:val="21"/>
+          <w:lang w:eastAsia="en-IN"/>
+          <w14:ligatures w14:val="none"/>
+        </w:rPr>
+        <w:t>response</w:t>
       </w:r>
       <w:r>
         <w:rPr>
@@ -5809,7 +6318,20 @@
           <w:lang w:eastAsia="en-IN"/>
           <w14:ligatures w14:val="none"/>
         </w:rPr>
-        <w:t>raise_for_status()</w:t>
+        <w:t>raise</w:t>
+      </w:r>
+      <w:proofErr w:type="gramEnd"/>
+      <w:r>
+        <w:rPr>
+          <w:rFonts w:ascii="Consolas" w:eastAsia="Times New Roman" w:hAnsi="Consolas" w:cs="Times New Roman"/>
+          <w:color w:val="BBDAFF"/>
+          <w:kern w:val="0"/>
+          <w:sz w:val="21"/>
+          <w:szCs w:val="21"/>
+          <w:lang w:eastAsia="en-IN"/>
+          <w14:ligatures w14:val="none"/>
+        </w:rPr>
+        <w:t>_for_status()</w:t>
       </w:r>
     </w:p>
     <w:p>
@@ -5896,7 +6418,20 @@
           <w:lang w:eastAsia="en-IN"/>
           <w14:ligatures w14:val="none"/>
         </w:rPr>
-        <w:t>token_response</w:t>
+        <w:t>token_</w:t>
+      </w:r>
+      <w:proofErr w:type="gramStart"/>
+      <w:r>
+        <w:rPr>
+          <w:rFonts w:ascii="Consolas" w:eastAsia="Times New Roman" w:hAnsi="Consolas" w:cs="Times New Roman"/>
+          <w:color w:val="FF9DA4"/>
+          <w:kern w:val="0"/>
+          <w:sz w:val="21"/>
+          <w:szCs w:val="21"/>
+          <w:lang w:eastAsia="en-IN"/>
+          <w14:ligatures w14:val="none"/>
+        </w:rPr>
+        <w:t>response</w:t>
       </w:r>
       <w:r>
         <w:rPr>
@@ -5920,7 +6455,20 @@
           <w:lang w:eastAsia="en-IN"/>
           <w14:ligatures w14:val="none"/>
         </w:rPr>
-        <w:t>json()</w:t>
+        <w:t>json</w:t>
+      </w:r>
+      <w:proofErr w:type="gramEnd"/>
+      <w:r>
+        <w:rPr>
+          <w:rFonts w:ascii="Consolas" w:eastAsia="Times New Roman" w:hAnsi="Consolas" w:cs="Times New Roman"/>
+          <w:color w:val="BBDAFF"/>
+          <w:kern w:val="0"/>
+          <w:sz w:val="21"/>
+          <w:szCs w:val="21"/>
+          <w:lang w:eastAsia="en-IN"/>
+          <w14:ligatures w14:val="none"/>
+        </w:rPr>
+        <w:t>()</w:t>
       </w:r>
     </w:p>
     <w:p>
@@ -6051,6 +6599,7 @@
         </w:rPr>
         <w:t xml:space="preserve"> </w:t>
       </w:r>
+      <w:proofErr w:type="gramStart"/>
       <w:r>
         <w:rPr>
           <w:rFonts w:ascii="Consolas" w:eastAsia="Times New Roman" w:hAnsi="Consolas" w:cs="Times New Roman"/>
@@ -6087,6 +6636,7 @@
         </w:rPr>
         <w:t>get(</w:t>
       </w:r>
+      <w:proofErr w:type="gramEnd"/>
     </w:p>
     <w:p>
       <w:pPr>
@@ -6177,6 +6727,7 @@
         </w:rPr>
         <w:t>headers</w:t>
       </w:r>
+      <w:proofErr w:type="gramStart"/>
       <w:r>
         <w:rPr>
           <w:rFonts w:ascii="Consolas" w:eastAsia="Times New Roman" w:hAnsi="Consolas" w:cs="Times New Roman"/>
@@ -6201,6 +6752,7 @@
         </w:rPr>
         <w:t>{</w:t>
       </w:r>
+      <w:proofErr w:type="gramEnd"/>
       <w:r>
         <w:rPr>
           <w:rFonts w:ascii="Consolas" w:eastAsia="Times New Roman" w:hAnsi="Consolas" w:cs="Times New Roman"/>
@@ -6409,7 +6961,20 @@
           <w:lang w:eastAsia="en-IN"/>
           <w14:ligatures w14:val="none"/>
         </w:rPr>
-        <w:t>user_response</w:t>
+        <w:t>user_</w:t>
+      </w:r>
+      <w:proofErr w:type="gramStart"/>
+      <w:r>
+        <w:rPr>
+          <w:rFonts w:ascii="Consolas" w:eastAsia="Times New Roman" w:hAnsi="Consolas" w:cs="Times New Roman"/>
+          <w:color w:val="FF9DA4"/>
+          <w:kern w:val="0"/>
+          <w:sz w:val="21"/>
+          <w:szCs w:val="21"/>
+          <w:lang w:eastAsia="en-IN"/>
+          <w14:ligatures w14:val="none"/>
+        </w:rPr>
+        <w:t>response</w:t>
       </w:r>
       <w:r>
         <w:rPr>
@@ -6433,7 +6998,20 @@
           <w:lang w:eastAsia="en-IN"/>
           <w14:ligatures w14:val="none"/>
         </w:rPr>
-        <w:t>raise_for_status()</w:t>
+        <w:t>raise</w:t>
+      </w:r>
+      <w:proofErr w:type="gramEnd"/>
+      <w:r>
+        <w:rPr>
+          <w:rFonts w:ascii="Consolas" w:eastAsia="Times New Roman" w:hAnsi="Consolas" w:cs="Times New Roman"/>
+          <w:color w:val="BBDAFF"/>
+          <w:kern w:val="0"/>
+          <w:sz w:val="21"/>
+          <w:szCs w:val="21"/>
+          <w:lang w:eastAsia="en-IN"/>
+          <w14:ligatures w14:val="none"/>
+        </w:rPr>
+        <w:t>_for_status()</w:t>
       </w:r>
     </w:p>
     <w:p>
@@ -6520,7 +7098,20 @@
           <w:lang w:eastAsia="en-IN"/>
           <w14:ligatures w14:val="none"/>
         </w:rPr>
-        <w:t>user_response</w:t>
+        <w:t>user_</w:t>
+      </w:r>
+      <w:proofErr w:type="gramStart"/>
+      <w:r>
+        <w:rPr>
+          <w:rFonts w:ascii="Consolas" w:eastAsia="Times New Roman" w:hAnsi="Consolas" w:cs="Times New Roman"/>
+          <w:color w:val="FF9DA4"/>
+          <w:kern w:val="0"/>
+          <w:sz w:val="21"/>
+          <w:szCs w:val="21"/>
+          <w:lang w:eastAsia="en-IN"/>
+          <w14:ligatures w14:val="none"/>
+        </w:rPr>
+        <w:t>response</w:t>
       </w:r>
       <w:r>
         <w:rPr>
@@ -6544,7 +7135,20 @@
           <w:lang w:eastAsia="en-IN"/>
           <w14:ligatures w14:val="none"/>
         </w:rPr>
-        <w:t>json()</w:t>
+        <w:t>json</w:t>
+      </w:r>
+      <w:proofErr w:type="gramEnd"/>
+      <w:r>
+        <w:rPr>
+          <w:rFonts w:ascii="Consolas" w:eastAsia="Times New Roman" w:hAnsi="Consolas" w:cs="Times New Roman"/>
+          <w:color w:val="BBDAFF"/>
+          <w:kern w:val="0"/>
+          <w:sz w:val="21"/>
+          <w:szCs w:val="21"/>
+          <w:lang w:eastAsia="en-IN"/>
+          <w14:ligatures w14:val="none"/>
+        </w:rPr>
+        <w:t>()</w:t>
       </w:r>
     </w:p>
     <w:p>
@@ -7150,6 +7754,7 @@
         </w:rPr>
         <w:t xml:space="preserve"> </w:t>
       </w:r>
+      <w:proofErr w:type="gramStart"/>
       <w:r>
         <w:rPr>
           <w:rFonts w:ascii="Consolas" w:eastAsia="Times New Roman" w:hAnsi="Consolas" w:cs="Times New Roman"/>
@@ -7186,6 +7791,7 @@
         </w:rPr>
         <w:t>RequestException</w:t>
       </w:r>
+      <w:proofErr w:type="gramEnd"/>
       <w:r>
         <w:rPr>
           <w:rFonts w:ascii="Consolas" w:eastAsia="Times New Roman" w:hAnsi="Consolas" w:cs="Times New Roman"/>
@@ -7297,6 +7903,7 @@
         </w:rPr>
         <w:t xml:space="preserve"> </w:t>
       </w:r>
+      <w:proofErr w:type="gramStart"/>
       <w:r>
         <w:rPr>
           <w:rFonts w:ascii="Consolas" w:eastAsia="Times New Roman" w:hAnsi="Consolas" w:cs="Times New Roman"/>
@@ -7321,6 +7928,7 @@
         </w:rPr>
         <w:t>(</w:t>
       </w:r>
+      <w:proofErr w:type="gramEnd"/>
     </w:p>
     <w:p>
       <w:pPr>
@@ -7620,30 +8228,50 @@
           <w:smallCaps/>
         </w:rPr>
       </w:pPr>
+      <w:proofErr w:type="gramStart"/>
       <w:r>
         <w:rPr>
           <w:b/>
           <w:bCs/>
           <w:smallCaps/>
         </w:rPr>
-        <w:t xml:space="preserve">  requests is synchronous and simpler to use </w:t>
-      </w:r>
-    </w:p>
-    <w:p>
-      <w:pPr>
+        <w:t>  requests</w:t>
+      </w:r>
+      <w:proofErr w:type="gramEnd"/>
+      <w:r>
         <w:rPr>
           <w:b/>
           <w:bCs/>
           <w:smallCaps/>
         </w:rPr>
-      </w:pPr>
-      <w:r>
+        <w:t xml:space="preserve"> is synchronous and simpler to use </w:t>
+      </w:r>
+    </w:p>
+    <w:p>
+      <w:pPr>
         <w:rPr>
           <w:b/>
           <w:bCs/>
           <w:smallCaps/>
         </w:rPr>
-        <w:t>  httpx is asynchronous and more complex</w:t>
+      </w:pPr>
+      <w:proofErr w:type="gramStart"/>
+      <w:r>
+        <w:rPr>
+          <w:b/>
+          <w:bCs/>
+          <w:smallCaps/>
+        </w:rPr>
+        <w:t>  httpx</w:t>
+      </w:r>
+      <w:proofErr w:type="gramEnd"/>
+      <w:r>
+        <w:rPr>
+          <w:b/>
+          <w:bCs/>
+          <w:smallCaps/>
+        </w:rPr>
+        <w:t xml:space="preserve"> is asynchronous and more complex</w:t>
       </w:r>
     </w:p>
     <w:p>
@@ -7799,13 +8427,23 @@
           <w:lang w:val="en-US"/>
         </w:rPr>
       </w:pPr>
+      <w:proofErr w:type="gramStart"/>
       <w:r>
         <w:rPr>
           <w:b/>
           <w:bCs/>
           <w:lang w:val="en-US"/>
         </w:rPr>
-        <w:t>request.session['user'] = {</w:t>
+        <w:t>request.session</w:t>
+      </w:r>
+      <w:proofErr w:type="gramEnd"/>
+      <w:r>
+        <w:rPr>
+          <w:b/>
+          <w:bCs/>
+          <w:lang w:val="en-US"/>
+        </w:rPr>
+        <w:t>['user'] = {</w:t>
       </w:r>
     </w:p>
     <w:p>
@@ -8260,6 +8898,7 @@
         </w:rPr>
         <w:t xml:space="preserve"> </w:t>
       </w:r>
+      <w:proofErr w:type="gramStart"/>
       <w:r>
         <w:rPr>
           <w:rFonts w:ascii="Consolas" w:eastAsia="Times New Roman" w:hAnsi="Consolas" w:cs="Times New Roman"/>
@@ -8296,6 +8935,7 @@
         </w:rPr>
         <w:t>middleware</w:t>
       </w:r>
+      <w:proofErr w:type="gramEnd"/>
       <w:r>
         <w:rPr>
           <w:rFonts w:ascii="Consolas" w:eastAsia="Times New Roman" w:hAnsi="Consolas" w:cs="Times New Roman"/>
@@ -8557,6 +9197,7 @@
         </w:rPr>
         <w:t xml:space="preserve"> </w:t>
       </w:r>
+      <w:proofErr w:type="gramStart"/>
       <w:r>
         <w:rPr>
           <w:rFonts w:ascii="Consolas" w:eastAsia="Times New Roman" w:hAnsi="Consolas" w:cs="Times New Roman"/>
@@ -8593,6 +9234,7 @@
         </w:rPr>
         <w:t>route</w:t>
       </w:r>
+      <w:proofErr w:type="gramEnd"/>
       <w:r>
         <w:rPr>
           <w:rFonts w:ascii="Consolas" w:eastAsia="Times New Roman" w:hAnsi="Consolas" w:cs="Times New Roman"/>
@@ -8680,6 +9322,7 @@
         </w:rPr>
         <w:t xml:space="preserve"> </w:t>
       </w:r>
+      <w:proofErr w:type="gramStart"/>
       <w:r>
         <w:rPr>
           <w:rFonts w:ascii="Consolas" w:eastAsia="Times New Roman" w:hAnsi="Consolas" w:cs="Times New Roman"/>
@@ -8716,6 +9359,7 @@
         </w:rPr>
         <w:t>auth</w:t>
       </w:r>
+      <w:proofErr w:type="gramEnd"/>
       <w:r>
         <w:rPr>
           <w:rFonts w:ascii="Consolas" w:eastAsia="Times New Roman" w:hAnsi="Consolas" w:cs="Times New Roman"/>
@@ -8875,6 +9519,7 @@
         </w:rPr>
         <w:t xml:space="preserve"> </w:t>
       </w:r>
+      <w:proofErr w:type="gramStart"/>
       <w:r>
         <w:rPr>
           <w:rFonts w:ascii="Consolas" w:eastAsia="Times New Roman" w:hAnsi="Consolas" w:cs="Times New Roman"/>
@@ -8911,6 +9556,7 @@
         </w:rPr>
         <w:t>middleware</w:t>
       </w:r>
+      <w:proofErr w:type="gramEnd"/>
       <w:r>
         <w:rPr>
           <w:rFonts w:ascii="Consolas" w:eastAsia="Times New Roman" w:hAnsi="Consolas" w:cs="Times New Roman"/>
@@ -9035,7 +9681,33 @@
           <w:lang w:eastAsia="en-IN"/>
           <w14:ligatures w14:val="none"/>
         </w:rPr>
-        <w:t>load_dotenv()</w:t>
+        <w:t>load_</w:t>
+      </w:r>
+      <w:proofErr w:type="gramStart"/>
+      <w:r>
+        <w:rPr>
+          <w:rFonts w:ascii="Consolas" w:eastAsia="Times New Roman" w:hAnsi="Consolas" w:cs="Times New Roman"/>
+          <w:color w:val="BBDAFF"/>
+          <w:kern w:val="0"/>
+          <w:sz w:val="21"/>
+          <w:szCs w:val="21"/>
+          <w:lang w:eastAsia="en-IN"/>
+          <w14:ligatures w14:val="none"/>
+        </w:rPr>
+        <w:t>dotenv(</w:t>
+      </w:r>
+      <w:proofErr w:type="gramEnd"/>
+      <w:r>
+        <w:rPr>
+          <w:rFonts w:ascii="Consolas" w:eastAsia="Times New Roman" w:hAnsi="Consolas" w:cs="Times New Roman"/>
+          <w:color w:val="BBDAFF"/>
+          <w:kern w:val="0"/>
+          <w:sz w:val="21"/>
+          <w:szCs w:val="21"/>
+          <w:lang w:eastAsia="en-IN"/>
+          <w14:ligatures w14:val="none"/>
+        </w:rPr>
+        <w:t>)</w:t>
       </w:r>
     </w:p>
     <w:p>
@@ -9142,6 +9814,7 @@
         </w:rPr>
         <w:t xml:space="preserve"> </w:t>
       </w:r>
+      <w:proofErr w:type="gramStart"/>
       <w:r>
         <w:rPr>
           <w:rFonts w:ascii="Consolas" w:eastAsia="Times New Roman" w:hAnsi="Consolas" w:cs="Times New Roman"/>
@@ -9166,6 +9839,7 @@
         </w:rPr>
         <w:t>(</w:t>
       </w:r>
+      <w:proofErr w:type="gramEnd"/>
       <w:r>
         <w:rPr>
           <w:rFonts w:ascii="Consolas" w:eastAsia="Times New Roman" w:hAnsi="Consolas" w:cs="Times New Roman"/>
@@ -9365,8 +10039,22 @@
           <w:lang w:eastAsia="en-IN"/>
           <w14:ligatures w14:val="none"/>
         </w:rPr>
-        <w:t>add_middleware(</w:t>
-      </w:r>
+        <w:t>add_</w:t>
+      </w:r>
+      <w:proofErr w:type="gramStart"/>
+      <w:r>
+        <w:rPr>
+          <w:rFonts w:ascii="Consolas" w:eastAsia="Times New Roman" w:hAnsi="Consolas" w:cs="Times New Roman"/>
+          <w:color w:val="BBDAFF"/>
+          <w:kern w:val="0"/>
+          <w:sz w:val="21"/>
+          <w:szCs w:val="21"/>
+          <w:lang w:eastAsia="en-IN"/>
+          <w14:ligatures w14:val="none"/>
+        </w:rPr>
+        <w:t>middleware(</w:t>
+      </w:r>
+      <w:proofErr w:type="gramEnd"/>
     </w:p>
     <w:p>
       <w:pPr>
@@ -9469,6 +10157,7 @@
         </w:rPr>
         <w:t>=</w:t>
       </w:r>
+      <w:proofErr w:type="gramStart"/>
       <w:r>
         <w:rPr>
           <w:rFonts w:ascii="Consolas" w:eastAsia="Times New Roman" w:hAnsi="Consolas" w:cs="Times New Roman"/>
@@ -9491,7 +10180,20 @@
           <w:lang w:eastAsia="en-IN"/>
           <w14:ligatures w14:val="none"/>
         </w:rPr>
-        <w:t>.getenv(</w:t>
+        <w:t>.getenv</w:t>
+      </w:r>
+      <w:proofErr w:type="gramEnd"/>
+      <w:r>
+        <w:rPr>
+          <w:rFonts w:ascii="Consolas" w:eastAsia="Times New Roman" w:hAnsi="Consolas" w:cs="Times New Roman"/>
+          <w:color w:val="BBDAFF"/>
+          <w:kern w:val="0"/>
+          <w:sz w:val="21"/>
+          <w:szCs w:val="21"/>
+          <w:lang w:eastAsia="en-IN"/>
+          <w14:ligatures w14:val="none"/>
+        </w:rPr>
+        <w:t>(</w:t>
       </w:r>
       <w:r>
         <w:rPr>
@@ -9578,19 +10280,45 @@
           <w:lang w:eastAsia="en-IN"/>
           <w14:ligatures w14:val="none"/>
         </w:rPr>
-        <w:t>"chatbot_session"</w:t>
-      </w:r>
-      <w:r>
-        <w:rPr>
-          <w:rFonts w:ascii="Consolas" w:eastAsia="Times New Roman" w:hAnsi="Consolas" w:cs="Times New Roman"/>
-          <w:color w:val="BBDAFF"/>
-          <w:kern w:val="0"/>
-          <w:sz w:val="21"/>
-          <w:szCs w:val="21"/>
-          <w:lang w:eastAsia="en-IN"/>
-          <w14:ligatures w14:val="none"/>
-        </w:rPr>
-        <w:t>,    </w:t>
+        <w:t>"chatbot_session</w:t>
+      </w:r>
+      <w:proofErr w:type="gramStart"/>
+      <w:r>
+        <w:rPr>
+          <w:rFonts w:ascii="Consolas" w:eastAsia="Times New Roman" w:hAnsi="Consolas" w:cs="Times New Roman"/>
+          <w:color w:val="D1F1A9"/>
+          <w:kern w:val="0"/>
+          <w:sz w:val="21"/>
+          <w:szCs w:val="21"/>
+          <w:lang w:eastAsia="en-IN"/>
+          <w14:ligatures w14:val="none"/>
+        </w:rPr>
+        <w:t>"</w:t>
+      </w:r>
+      <w:r>
+        <w:rPr>
+          <w:rFonts w:ascii="Consolas" w:eastAsia="Times New Roman" w:hAnsi="Consolas" w:cs="Times New Roman"/>
+          <w:color w:val="BBDAFF"/>
+          <w:kern w:val="0"/>
+          <w:sz w:val="21"/>
+          <w:szCs w:val="21"/>
+          <w:lang w:eastAsia="en-IN"/>
+          <w14:ligatures w14:val="none"/>
+        </w:rPr>
+        <w:t xml:space="preserve">,   </w:t>
+      </w:r>
+      <w:proofErr w:type="gramEnd"/>
+      <w:r>
+        <w:rPr>
+          <w:rFonts w:ascii="Consolas" w:eastAsia="Times New Roman" w:hAnsi="Consolas" w:cs="Times New Roman"/>
+          <w:color w:val="BBDAFF"/>
+          <w:kern w:val="0"/>
+          <w:sz w:val="21"/>
+          <w:szCs w:val="21"/>
+          <w:lang w:eastAsia="en-IN"/>
+          <w14:ligatures w14:val="none"/>
+        </w:rPr>
+        <w:t> </w:t>
       </w:r>
       <w:r>
         <w:rPr>
@@ -9655,6 +10383,7 @@
         </w:rPr>
         <w:t>=</w:t>
       </w:r>
+      <w:proofErr w:type="gramStart"/>
       <w:r>
         <w:rPr>
           <w:rFonts w:ascii="Consolas" w:eastAsia="Times New Roman" w:hAnsi="Consolas" w:cs="Times New Roman"/>
@@ -9677,7 +10406,20 @@
           <w:lang w:eastAsia="en-IN"/>
           <w14:ligatures w14:val="none"/>
         </w:rPr>
-        <w:t>,                        </w:t>
+        <w:t xml:space="preserve">,   </w:t>
+      </w:r>
+      <w:proofErr w:type="gramEnd"/>
+      <w:r>
+        <w:rPr>
+          <w:rFonts w:ascii="Consolas" w:eastAsia="Times New Roman" w:hAnsi="Consolas" w:cs="Times New Roman"/>
+          <w:color w:val="BBDAFF"/>
+          <w:kern w:val="0"/>
+          <w:sz w:val="21"/>
+          <w:szCs w:val="21"/>
+          <w:lang w:eastAsia="en-IN"/>
+          <w14:ligatures w14:val="none"/>
+        </w:rPr>
+        <w:t>                     </w:t>
       </w:r>
       <w:r>
         <w:rPr>
@@ -9752,19 +10494,45 @@
           <w:lang w:eastAsia="en-IN"/>
           <w14:ligatures w14:val="none"/>
         </w:rPr>
-        <w:t>"lax"</w:t>
-      </w:r>
-      <w:r>
-        <w:rPr>
-          <w:rFonts w:ascii="Consolas" w:eastAsia="Times New Roman" w:hAnsi="Consolas" w:cs="Times New Roman"/>
-          <w:color w:val="BBDAFF"/>
-          <w:kern w:val="0"/>
-          <w:sz w:val="21"/>
-          <w:szCs w:val="21"/>
-          <w:lang w:eastAsia="en-IN"/>
-          <w14:ligatures w14:val="none"/>
-        </w:rPr>
-        <w:t xml:space="preserve">,                     </w:t>
+        <w:t>"lax</w:t>
+      </w:r>
+      <w:proofErr w:type="gramStart"/>
+      <w:r>
+        <w:rPr>
+          <w:rFonts w:ascii="Consolas" w:eastAsia="Times New Roman" w:hAnsi="Consolas" w:cs="Times New Roman"/>
+          <w:color w:val="D1F1A9"/>
+          <w:kern w:val="0"/>
+          <w:sz w:val="21"/>
+          <w:szCs w:val="21"/>
+          <w:lang w:eastAsia="en-IN"/>
+          <w14:ligatures w14:val="none"/>
+        </w:rPr>
+        <w:t>"</w:t>
+      </w:r>
+      <w:r>
+        <w:rPr>
+          <w:rFonts w:ascii="Consolas" w:eastAsia="Times New Roman" w:hAnsi="Consolas" w:cs="Times New Roman"/>
+          <w:color w:val="BBDAFF"/>
+          <w:kern w:val="0"/>
+          <w:sz w:val="21"/>
+          <w:szCs w:val="21"/>
+          <w:lang w:eastAsia="en-IN"/>
+          <w14:ligatures w14:val="none"/>
+        </w:rPr>
+        <w:t xml:space="preserve">,   </w:t>
+      </w:r>
+      <w:proofErr w:type="gramEnd"/>
+      <w:r>
+        <w:rPr>
+          <w:rFonts w:ascii="Consolas" w:eastAsia="Times New Roman" w:hAnsi="Consolas" w:cs="Times New Roman"/>
+          <w:color w:val="BBDAFF"/>
+          <w:kern w:val="0"/>
+          <w:sz w:val="21"/>
+          <w:szCs w:val="21"/>
+          <w:lang w:eastAsia="en-IN"/>
+          <w14:ligatures w14:val="none"/>
+        </w:rPr>
+        <w:t xml:space="preserve">                  </w:t>
       </w:r>
       <w:r>
         <w:rPr>
@@ -10007,7 +10775,20 @@
           <w:lang w:eastAsia="en-IN"/>
           <w14:ligatures w14:val="none"/>
         </w:rPr>
-        <w:t>"*"</w:t>
+        <w:t>"*</w:t>
+      </w:r>
+      <w:proofErr w:type="gramStart"/>
+      <w:r>
+        <w:rPr>
+          <w:rFonts w:ascii="Consolas" w:eastAsia="Times New Roman" w:hAnsi="Consolas" w:cs="Times New Roman"/>
+          <w:color w:val="D1F1A9"/>
+          <w:kern w:val="0"/>
+          <w:sz w:val="21"/>
+          <w:szCs w:val="21"/>
+          <w:lang w:eastAsia="en-IN"/>
+          <w14:ligatures w14:val="none"/>
+        </w:rPr>
+        <w:t>"</w:t>
       </w:r>
       <w:r>
         <w:rPr>
@@ -10031,7 +10812,20 @@
           <w:lang w:eastAsia="en-IN"/>
           <w14:ligatures w14:val="none"/>
         </w:rPr>
-        <w:t># Allow all origins for development</w:t>
+        <w:t>#</w:t>
+      </w:r>
+      <w:proofErr w:type="gramEnd"/>
+      <w:r>
+        <w:rPr>
+          <w:rFonts w:ascii="Consolas" w:eastAsia="Times New Roman" w:hAnsi="Consolas" w:cs="Times New Roman"/>
+          <w:color w:val="7285B7"/>
+          <w:kern w:val="0"/>
+          <w:sz w:val="21"/>
+          <w:szCs w:val="21"/>
+          <w:lang w:eastAsia="en-IN"/>
+          <w14:ligatures w14:val="none"/>
+        </w:rPr>
+        <w:t xml:space="preserve"> Allow all origins for development</w:t>
       </w:r>
     </w:p>
     <w:p>
@@ -10082,8 +10876,22 @@
           <w:lang w:eastAsia="en-IN"/>
           <w14:ligatures w14:val="none"/>
         </w:rPr>
-        <w:t>add_middleware(</w:t>
-      </w:r>
+        <w:t>add_</w:t>
+      </w:r>
+      <w:proofErr w:type="gramStart"/>
+      <w:r>
+        <w:rPr>
+          <w:rFonts w:ascii="Consolas" w:eastAsia="Times New Roman" w:hAnsi="Consolas" w:cs="Times New Roman"/>
+          <w:color w:val="BBDAFF"/>
+          <w:kern w:val="0"/>
+          <w:sz w:val="21"/>
+          <w:szCs w:val="21"/>
+          <w:lang w:eastAsia="en-IN"/>
+          <w14:ligatures w14:val="none"/>
+        </w:rPr>
+        <w:t>middleware(</w:t>
+      </w:r>
+      <w:proofErr w:type="gramEnd"/>
     </w:p>
     <w:p>
       <w:pPr>
@@ -10324,6 +11132,7 @@
         </w:rPr>
         <w:t>allow_methods</w:t>
       </w:r>
+      <w:proofErr w:type="gramStart"/>
       <w:r>
         <w:rPr>
           <w:rFonts w:ascii="Consolas" w:eastAsia="Times New Roman" w:hAnsi="Consolas" w:cs="Times New Roman"/>
@@ -10348,6 +11157,7 @@
         </w:rPr>
         <w:t>[</w:t>
       </w:r>
+      <w:proofErr w:type="gramEnd"/>
       <w:r>
         <w:rPr>
           <w:rFonts w:ascii="Consolas" w:eastAsia="Times New Roman" w:hAnsi="Consolas" w:cs="Times New Roman"/>
@@ -10411,6 +11221,7 @@
         </w:rPr>
         <w:t>allow_headers</w:t>
       </w:r>
+      <w:proofErr w:type="gramStart"/>
       <w:r>
         <w:rPr>
           <w:rFonts w:ascii="Consolas" w:eastAsia="Times New Roman" w:hAnsi="Consolas" w:cs="Times New Roman"/>
@@ -10435,6 +11246,7 @@
         </w:rPr>
         <w:t>[</w:t>
       </w:r>
+      <w:proofErr w:type="gramEnd"/>
       <w:r>
         <w:rPr>
           <w:rFonts w:ascii="Consolas" w:eastAsia="Times New Roman" w:hAnsi="Consolas" w:cs="Times New Roman"/>
@@ -10543,6 +11355,7 @@
           <w14:ligatures w14:val="none"/>
         </w:rPr>
       </w:pPr>
+      <w:proofErr w:type="gramStart"/>
       <w:r>
         <w:rPr>
           <w:rFonts w:ascii="Consolas" w:eastAsia="Times New Roman" w:hAnsi="Consolas" w:cs="Times New Roman"/>
@@ -10577,7 +11390,20 @@
           <w:lang w:eastAsia="en-IN"/>
           <w14:ligatures w14:val="none"/>
         </w:rPr>
-        <w:t>include_router(</w:t>
+        <w:t>include</w:t>
+      </w:r>
+      <w:proofErr w:type="gramEnd"/>
+      <w:r>
+        <w:rPr>
+          <w:rFonts w:ascii="Consolas" w:eastAsia="Times New Roman" w:hAnsi="Consolas" w:cs="Times New Roman"/>
+          <w:color w:val="BBDAFF"/>
+          <w:kern w:val="0"/>
+          <w:sz w:val="21"/>
+          <w:szCs w:val="21"/>
+          <w:lang w:eastAsia="en-IN"/>
+          <w14:ligatures w14:val="none"/>
+        </w:rPr>
+        <w:t>_router(</w:t>
       </w:r>
       <w:r>
         <w:rPr>
@@ -10726,6 +11552,7 @@
           <w14:ligatures w14:val="none"/>
         </w:rPr>
       </w:pPr>
+      <w:proofErr w:type="gramStart"/>
       <w:r>
         <w:rPr>
           <w:rFonts w:ascii="Consolas" w:eastAsia="Times New Roman" w:hAnsi="Consolas" w:cs="Times New Roman"/>
@@ -10760,7 +11587,20 @@
           <w:lang w:eastAsia="en-IN"/>
           <w14:ligatures w14:val="none"/>
         </w:rPr>
-        <w:t>include_router(</w:t>
+        <w:t>include</w:t>
+      </w:r>
+      <w:proofErr w:type="gramEnd"/>
+      <w:r>
+        <w:rPr>
+          <w:rFonts w:ascii="Consolas" w:eastAsia="Times New Roman" w:hAnsi="Consolas" w:cs="Times New Roman"/>
+          <w:color w:val="BBDAFF"/>
+          <w:kern w:val="0"/>
+          <w:sz w:val="21"/>
+          <w:szCs w:val="21"/>
+          <w:lang w:eastAsia="en-IN"/>
+          <w14:ligatures w14:val="none"/>
+        </w:rPr>
+        <w:t>_router(</w:t>
       </w:r>
       <w:r>
         <w:rPr>
@@ -10963,6 +11803,7 @@
         </w:rPr>
         <w:t>@</w:t>
       </w:r>
+      <w:proofErr w:type="gramStart"/>
       <w:r>
         <w:rPr>
           <w:rFonts w:ascii="Consolas" w:eastAsia="Times New Roman" w:hAnsi="Consolas" w:cs="Times New Roman"/>
@@ -10999,6 +11840,7 @@
         </w:rPr>
         <w:t>(</w:t>
       </w:r>
+      <w:proofErr w:type="gramEnd"/>
       <w:r>
         <w:rPr>
           <w:rFonts w:ascii="Consolas" w:eastAsia="Times New Roman" w:hAnsi="Consolas" w:cs="Times New Roman"/>
@@ -11086,6 +11928,7 @@
         </w:rPr>
         <w:t xml:space="preserve"> </w:t>
       </w:r>
+      <w:proofErr w:type="gramStart"/>
       <w:r>
         <w:rPr>
           <w:rFonts w:ascii="Consolas" w:eastAsia="Times New Roman" w:hAnsi="Consolas" w:cs="Times New Roman"/>
@@ -11110,6 +11953,7 @@
         </w:rPr>
         <w:t>(</w:t>
       </w:r>
+      <w:proofErr w:type="gramEnd"/>
       <w:r>
         <w:rPr>
           <w:rFonts w:ascii="Consolas" w:eastAsia="Times New Roman" w:hAnsi="Consolas" w:cs="Times New Roman"/>
@@ -11866,6 +12710,7 @@
         </w:rPr>
         <w:t xml:space="preserve">    </w:t>
       </w:r>
+      <w:proofErr w:type="gramStart"/>
       <w:r>
         <w:rPr>
           <w:rFonts w:ascii="Consolas" w:eastAsia="Times New Roman" w:hAnsi="Consolas" w:cs="Times New Roman"/>
@@ -11902,6 +12747,7 @@
         </w:rPr>
         <w:t>run(</w:t>
       </w:r>
+      <w:proofErr w:type="gramEnd"/>
       <w:r>
         <w:rPr>
           <w:rFonts w:ascii="Consolas" w:eastAsia="Times New Roman" w:hAnsi="Consolas" w:cs="Times New Roman"/>
@@ -12078,6 +12924,12 @@
         <w:t>Now test and Debug</w:t>
       </w:r>
     </w:p>
+    <w:p>
+      <w:r>
+        <w:t>The beauty is that FastAPI's SessionMiddleware handles all the complex encryption/decryption and cookie management automatically, while we just work with the simple session dictionary interface.</w:t>
+      </w:r>
+    </w:p>
+    <w:p/>
     <w:sectPr>
       <w:pgSz w:w="11906" w:h="16838"/>
       <w:pgMar w:top="1440" w:right="1440" w:bottom="1440" w:left="1440" w:header="708" w:footer="708" w:gutter="0"/>

</xml_diff>